<commit_message>
Week 17 Done - Feedback needed on how to test the matrix. Week 19 added
</commit_message>
<xml_diff>
--- a/_LogBook/APD Logbook - Part 3.docx
+++ b/_LogBook/APD Logbook - Part 3.docx
@@ -1,23 +1,22 @@
 
 <file path=word/document.xml><?xml version="1.0" encoding="utf-8"?>
-<w:document xmlns:wpc="http://schemas.microsoft.com/office/word/2010/wordprocessingCanvas" xmlns:cx="http://schemas.microsoft.com/office/drawing/2014/chartex" xmlns:mc="http://schemas.openxmlformats.org/markup-compatibility/2006" xmlns:o="urn:schemas-microsoft-com:office:office" xmlns:r="http://schemas.openxmlformats.org/officeDocument/2006/relationships" xmlns:m="http://schemas.openxmlformats.org/officeDocument/2006/math" xmlns:v="urn:schemas-microsoft-com:vml" xmlns:wp14="http://schemas.microsoft.com/office/word/2010/wordprocessingDrawing" xmlns:wp="http://schemas.openxmlformats.org/drawingml/2006/wordprocessingDrawing" xmlns:w10="urn:schemas-microsoft-com:office:word" xmlns:w="http://schemas.openxmlformats.org/wordprocessingml/2006/main" xmlns:w14="http://schemas.microsoft.com/office/word/2010/wordml" xmlns:w15="http://schemas.microsoft.com/office/word/2012/wordml" xmlns:w16se="http://schemas.microsoft.com/office/word/2015/wordml/symex" xmlns:wpg="http://schemas.microsoft.com/office/word/2010/wordprocessingGroup" xmlns:wpi="http://schemas.microsoft.com/office/word/2010/wordprocessingInk" xmlns:wne="http://schemas.microsoft.com/office/word/2006/wordml" xmlns:wps="http://schemas.microsoft.com/office/word/2010/wordprocessingShape" mc:Ignorable="w14 w15 w16se wp14">
+<w:document xmlns:wpc="http://schemas.microsoft.com/office/word/2010/wordprocessingCanvas" xmlns:cx="http://schemas.microsoft.com/office/drawing/2014/chartex" xmlns:cx1="http://schemas.microsoft.com/office/drawing/2015/9/8/chartex" xmlns:mc="http://schemas.openxmlformats.org/markup-compatibility/2006" xmlns:o="urn:schemas-microsoft-com:office:office" xmlns:r="http://schemas.openxmlformats.org/officeDocument/2006/relationships" xmlns:m="http://schemas.openxmlformats.org/officeDocument/2006/math" xmlns:v="urn:schemas-microsoft-com:vml" xmlns:wp14="http://schemas.microsoft.com/office/word/2010/wordprocessingDrawing" xmlns:wp="http://schemas.openxmlformats.org/drawingml/2006/wordprocessingDrawing" xmlns:w10="urn:schemas-microsoft-com:office:word" xmlns:w="http://schemas.openxmlformats.org/wordprocessingml/2006/main" xmlns:w14="http://schemas.microsoft.com/office/word/2010/wordml" xmlns:w15="http://schemas.microsoft.com/office/word/2012/wordml" xmlns:w16se="http://schemas.microsoft.com/office/word/2015/wordml/symex" xmlns:wpg="http://schemas.microsoft.com/office/word/2010/wordprocessingGroup" xmlns:wpi="http://schemas.microsoft.com/office/word/2010/wordprocessingInk" xmlns:wne="http://schemas.microsoft.com/office/word/2006/wordml" xmlns:wps="http://schemas.microsoft.com/office/word/2010/wordprocessingShape" mc:Ignorable="w14 w15 w16se wp14">
   <w:body>
     <w:sdt>
       <w:sdtPr>
+        <w:rPr>
+          <w:rFonts w:asciiTheme="majorHAnsi" w:eastAsiaTheme="majorEastAsia" w:hAnsiTheme="majorHAnsi" w:cstheme="majorBidi"/>
+          <w:color w:val="2E74B5" w:themeColor="accent1" w:themeShade="BF"/>
+          <w:sz w:val="32"/>
+          <w:szCs w:val="32"/>
+        </w:rPr>
         <w:id w:val="1626887760"/>
         <w:docPartObj>
           <w:docPartGallery w:val="Cover Pages"/>
           <w:docPartUnique/>
         </w:docPartObj>
       </w:sdtPr>
-      <w:sdtEndPr>
-        <w:rPr>
-          <w:rFonts w:asciiTheme="majorHAnsi" w:eastAsiaTheme="majorEastAsia" w:hAnsiTheme="majorHAnsi" w:cstheme="majorBidi"/>
-          <w:color w:val="2E74B5" w:themeColor="accent1" w:themeShade="BF"/>
-          <w:sz w:val="32"/>
-          <w:szCs w:val="32"/>
-        </w:rPr>
-      </w:sdtEndPr>
+      <w:sdtEndPr/>
       <w:sdtContent>
         <w:p>
           <w:r>
@@ -273,7 +272,7 @@
                   </wp:anchor>
                 </w:drawing>
               </mc:Choice>
-              <mc:Fallback xmlns:cx1="http://schemas.microsoft.com/office/drawing/2015/9/8/chartex">
+              <mc:Fallback>
                 <w:pict>
                   <v:group w14:anchorId="1DC337FF" id="Group 149" o:spid="_x0000_s1026" style="position:absolute;margin-left:0;margin-top:0;width:8in;height:95.7pt;z-index:251662336;mso-width-percent:941;mso-height-percent:121;mso-top-percent:23;mso-position-horizontal:center;mso-position-horizontal-relative:page;mso-position-vertical-relative:page;mso-width-percent:941;mso-height-percent:121;mso-top-percent:23" coordorigin="" coordsize="73152,12161" o:gfxdata="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">
                     <v:shape id="Rectangle 51" o:spid="_x0000_s1027" style="position:absolute;width:73152;height:11303;visibility:visible;mso-wrap-style:square;v-text-anchor:middle" coordsize="7312660,1129665" o:gfxdata="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" path="m,l7312660,r,1129665l3619500,733425,,1091565,,xe" fillcolor="#5b9bd5 [3204]" stroked="f" strokeweight="1pt">
@@ -1093,7 +1092,7 @@
                   <pic:spPr bwMode="auto">
                     <a:xfrm>
                       <a:off x="0" y="0"/>
-                      <a:ext cx="4269481" cy="3203445"/>
+                      <a:ext cx="4267200" cy="3201733"/>
                     </a:xfrm>
                     <a:prstGeom prst="rect">
                       <a:avLst/>
@@ -1131,6 +1130,50 @@
       <w:r>
         <w:t xml:space="preserve"> AND) can then be applied to the sequential OR gate by simply multiplying the two matrices. This results in the complete gate for the circuit.</w:t>
       </w:r>
+    </w:p>
+    <w:p>
+      <w:r>
+        <w:br w:type="page"/>
+      </w:r>
+    </w:p>
+    <w:p>
+      <w:r>
+        <w:lastRenderedPageBreak/>
+        <w:pict>
+          <v:shapetype id="_x0000_t75" coordsize="21600,21600" o:spt="75" o:preferrelative="t" path="m@4@5l@4@11@9@11@9@5xe" filled="f" stroked="f">
+            <v:stroke joinstyle="miter"/>
+            <v:formulas>
+              <v:f eqn="if lineDrawn pixelLineWidth 0"/>
+              <v:f eqn="sum @0 1 0"/>
+              <v:f eqn="sum 0 0 @1"/>
+              <v:f eqn="prod @2 1 2"/>
+              <v:f eqn="prod @3 21600 pixelWidth"/>
+              <v:f eqn="prod @3 21600 pixelHeight"/>
+              <v:f eqn="sum @0 0 1"/>
+              <v:f eqn="prod @6 1 2"/>
+              <v:f eqn="prod @7 21600 pixelWidth"/>
+              <v:f eqn="sum @8 21600 0"/>
+              <v:f eqn="prod @7 21600 pixelHeight"/>
+              <v:f eqn="sum @10 21600 0"/>
+            </v:formulas>
+            <v:path o:extrusionok="f" gradientshapeok="t" o:connecttype="rect"/>
+            <o:lock v:ext="edit" aspectratio="t"/>
+          </v:shapetype>
+          <v:shape id="_x0000_i1032" type="#_x0000_t75" style="width:455.25pt;height:342pt">
+            <v:imagedata r:id="rId13" o:title="20190304_103220"/>
+          </v:shape>
+        </w:pict>
+      </w:r>
+    </w:p>
+    <w:p>
+      <w:r>
+        <w:t>I can verify the Identity Matrix I created for the circuit by working it out with the truth table derivation. In the same way that I used them to derive the matrix for the OR gate, I can use the same ordering method to create a bit stream for the circuit, then turn this into the identity matrix for the circuit.</w:t>
+      </w:r>
+    </w:p>
+    <w:p>
+      <w:r>
+        <w:t>The two Matrices match, therefore the matrix I derived must be the identity matrix for the circuit.</w:t>
+      </w:r>
       <w:bookmarkStart w:id="0" w:name="_GoBack"/>
       <w:bookmarkEnd w:id="0"/>
     </w:p>
@@ -1147,7 +1190,7 @@
 </file>
 
 <file path=word/numbering.xml><?xml version="1.0" encoding="utf-8"?>
-<w:numbering xmlns:wpc="http://schemas.microsoft.com/office/word/2010/wordprocessingCanvas" xmlns:cx="http://schemas.microsoft.com/office/drawing/2014/chartex" xmlns:mc="http://schemas.openxmlformats.org/markup-compatibility/2006" xmlns:o="urn:schemas-microsoft-com:office:office" xmlns:r="http://schemas.openxmlformats.org/officeDocument/2006/relationships" xmlns:m="http://schemas.openxmlformats.org/officeDocument/2006/math" xmlns:v="urn:schemas-microsoft-com:vml" xmlns:wp14="http://schemas.microsoft.com/office/word/2010/wordprocessingDrawing" xmlns:wp="http://schemas.openxmlformats.org/drawingml/2006/wordprocessingDrawing" xmlns:w10="urn:schemas-microsoft-com:office:word" xmlns:w="http://schemas.openxmlformats.org/wordprocessingml/2006/main" xmlns:w14="http://schemas.microsoft.com/office/word/2010/wordml" xmlns:w15="http://schemas.microsoft.com/office/word/2012/wordml" xmlns:w16se="http://schemas.microsoft.com/office/word/2015/wordml/symex" xmlns:wpg="http://schemas.microsoft.com/office/word/2010/wordprocessingGroup" xmlns:wpi="http://schemas.microsoft.com/office/word/2010/wordprocessingInk" xmlns:wne="http://schemas.microsoft.com/office/word/2006/wordml" xmlns:wps="http://schemas.microsoft.com/office/word/2010/wordprocessingShape" mc:Ignorable="w14 w15 w16se wp14">
+<w:numbering xmlns:wpc="http://schemas.microsoft.com/office/word/2010/wordprocessingCanvas" xmlns:cx="http://schemas.microsoft.com/office/drawing/2014/chartex" xmlns:cx1="http://schemas.microsoft.com/office/drawing/2015/9/8/chartex" xmlns:mc="http://schemas.openxmlformats.org/markup-compatibility/2006" xmlns:o="urn:schemas-microsoft-com:office:office" xmlns:r="http://schemas.openxmlformats.org/officeDocument/2006/relationships" xmlns:m="http://schemas.openxmlformats.org/officeDocument/2006/math" xmlns:v="urn:schemas-microsoft-com:vml" xmlns:wp14="http://schemas.microsoft.com/office/word/2010/wordprocessingDrawing" xmlns:wp="http://schemas.openxmlformats.org/drawingml/2006/wordprocessingDrawing" xmlns:w10="urn:schemas-microsoft-com:office:word" xmlns:w="http://schemas.openxmlformats.org/wordprocessingml/2006/main" xmlns:w14="http://schemas.microsoft.com/office/word/2010/wordml" xmlns:w15="http://schemas.microsoft.com/office/word/2012/wordml" xmlns:w16se="http://schemas.microsoft.com/office/word/2015/wordml/symex" xmlns:wpg="http://schemas.microsoft.com/office/word/2010/wordprocessingGroup" xmlns:wpi="http://schemas.microsoft.com/office/word/2010/wordprocessingInk" xmlns:wne="http://schemas.microsoft.com/office/word/2006/wordml" xmlns:wps="http://schemas.microsoft.com/office/word/2010/wordprocessingShape" mc:Ignorable="w14 w15 w16se wp14">
   <w:abstractNum w:abstractNumId="0" w15:restartNumberingAfterBreak="0">
     <w:nsid w:val="00DF2AA9"/>
     <w:multiLevelType w:val="hybridMultilevel"/>
@@ -3088,7 +3131,7 @@
 </file>
 
 <file path=customXml/itemProps2.xml><?xml version="1.0" encoding="utf-8"?>
-<ds:datastoreItem xmlns:ds="http://schemas.openxmlformats.org/officeDocument/2006/customXml" ds:itemID="{0A1BE1F8-1428-4163-B8D1-0D8D4BF79C60}">
+<ds:datastoreItem xmlns:ds="http://schemas.openxmlformats.org/officeDocument/2006/customXml" ds:itemID="{ABAAC772-1BE0-4FF7-BFFE-F680185D0323}">
   <ds:schemaRefs>
     <ds:schemaRef ds:uri="http://schemas.openxmlformats.org/officeDocument/2006/bibliography"/>
   </ds:schemaRefs>

</xml_diff>